<commit_message>
add deploy zk cluster bash
</commit_message>
<xml_diff>
--- a/services/develop-tool/powerdesign与excel表格的转换使用说明.docx
+++ b/services/develop-tool/powerdesign与excel表格的转换使用说明.docx
@@ -3,11 +3,6 @@
 <w:document xmlns:wpc="http://schemas.microsoft.com/office/word/2010/wordprocessingCanvas" xmlns:mc="http://schemas.openxmlformats.org/markup-compatibility/2006" xmlns:o="urn:schemas-microsoft-com:office:office" xmlns:r="http://schemas.openxmlformats.org/officeDocument/2006/relationships" xmlns:m="http://schemas.openxmlformats.org/officeDocument/2006/math" xmlns:v="urn:schemas-microsoft-com:vml" xmlns:wp14="http://schemas.microsoft.com/office/word/2010/wordprocessingDrawing" xmlns:wp="http://schemas.openxmlformats.org/drawingml/2006/wordprocessingDrawing" xmlns:w10="urn:schemas-microsoft-com:office:word" xmlns:w="http://schemas.openxmlformats.org/wordprocessingml/2006/main" xmlns:w14="http://schemas.microsoft.com/office/word/2010/wordml" xmlns:wpg="http://schemas.microsoft.com/office/word/2010/wordprocessingGroup" xmlns:wpi="http://schemas.microsoft.com/office/word/2010/wordprocessingInk" xmlns:wne="http://schemas.microsoft.com/office/word/2006/wordml" xmlns:wps="http://schemas.microsoft.com/office/word/2010/wordprocessingShape" mc:Ignorable="w14 wp14">
   <w:body>
     <w:p>
-      <w:pPr>
-        <w:rPr>
-          <w:rFonts w:hint="eastAsia"/>
-        </w:rPr>
-      </w:pPr>
       <w:r>
         <w:rPr>
           <w:rFonts w:hint="eastAsia"/>
@@ -50,7 +45,6 @@
         <w:pStyle w:val="a3"/>
         <w:ind w:left="360" w:firstLineChars="0" w:firstLine="0"/>
         <w:rPr>
-          <w:rFonts w:hint="eastAsia"/>
           <w:b/>
           <w:color w:val="FF0000"/>
         </w:rPr>
@@ -68,9 +62,6 @@
       <w:pPr>
         <w:pStyle w:val="a3"/>
         <w:ind w:left="360" w:firstLineChars="0" w:firstLine="0"/>
-        <w:rPr>
-          <w:rFonts w:hint="eastAsia"/>
-        </w:rPr>
       </w:pPr>
       <w:r>
         <w:rPr>
@@ -92,7 +83,7 @@
                     <pic:cNvPicPr/>
                   </pic:nvPicPr>
                   <pic:blipFill>
-                    <a:blip r:embed="rId6"/>
+                    <a:blip r:embed="rId8"/>
                     <a:stretch>
                       <a:fillRect/>
                     </a:stretch>
@@ -114,11 +105,6 @@
       </w:r>
     </w:p>
     <w:p>
-      <w:pPr>
-        <w:rPr>
-          <w:rFonts w:hint="eastAsia"/>
-        </w:rPr>
-      </w:pPr>
       <w:r>
         <w:rPr>
           <w:rFonts w:hint="eastAsia"/>
@@ -370,8 +356,42 @@
               <w:rPr>
                 <w:color w:val="FF0000"/>
               </w:rPr>
-              <w:t>C:\Users\Administrator\workspace\moses\documents\design\merchants\signContract.xlsx</w:t>
-            </w:r>
+              <w:t>C:\Users\Administrator\workspace\moses\documents\design\merchants</w:t>
+            </w:r>
+            <w:bookmarkStart w:id="0" w:name="_GoBack"/>
+            <w:r>
+              <w:rPr>
+                <w:rFonts w:hint="eastAsia"/>
+                <w:color w:val="FF0000"/>
+              </w:rPr>
+              <w:t>\</w:t>
+            </w:r>
+            <w:r>
+              <w:rPr>
+                <w:color w:val="FF0000"/>
+              </w:rPr>
+              <w:t>db</w:t>
+            </w:r>
+            <w:r>
+              <w:rPr>
+                <w:color w:val="FF0000"/>
+              </w:rPr>
+              <w:t>\</w:t>
+            </w:r>
+            <w:r>
+              <w:rPr>
+                <w:rFonts w:hint="eastAsia"/>
+                <w:color w:val="FF0000"/>
+              </w:rPr>
+              <w:t>merchants_contract</w:t>
+            </w:r>
+            <w:r>
+              <w:rPr>
+                <w:color w:val="FF0000"/>
+              </w:rPr>
+              <w:t>.xlsx</w:t>
+            </w:r>
+            <w:bookmarkEnd w:id="0"/>
             <w:r>
               <w:t xml:space="preserve">" </w:t>
             </w:r>
@@ -432,19 +452,6 @@
             <w:proofErr w:type="spellStart"/>
             <w:r>
               <w:t>rwIndex</w:t>
-            </w:r>
-            <w:proofErr w:type="spellEnd"/>
-            <w:r>
-              <w:t xml:space="preserve"> </w:t>
-            </w:r>
-          </w:p>
-          <w:p>
-            <w:r>
-              <w:t xml:space="preserve">dim </w:t>
-            </w:r>
-            <w:proofErr w:type="spellStart"/>
-            <w:r>
-              <w:t>tableName</w:t>
             </w:r>
             <w:proofErr w:type="spellEnd"/>
             <w:r>
@@ -458,6 +465,19 @@
             </w:r>
             <w:proofErr w:type="spellStart"/>
             <w:r>
+              <w:t>tableName</w:t>
+            </w:r>
+            <w:proofErr w:type="spellEnd"/>
+            <w:r>
+              <w:t xml:space="preserve"> </w:t>
+            </w:r>
+          </w:p>
+          <w:p>
+            <w:r>
+              <w:t xml:space="preserve">dim </w:t>
+            </w:r>
+            <w:proofErr w:type="spellStart"/>
+            <w:r>
               <w:t>colname</w:t>
             </w:r>
             <w:proofErr w:type="spellEnd"/>
@@ -514,11 +534,6 @@
             </w:r>
           </w:p>
           <w:p>
-            <w:pPr>
-              <w:rPr>
-                <w:rFonts w:hint="eastAsia"/>
-              </w:rPr>
-            </w:pPr>
             <w:r>
               <w:rPr>
                 <w:rFonts w:hint="eastAsia"/>
@@ -742,11 +757,6 @@
             </w:r>
           </w:p>
           <w:p>
-            <w:pPr>
-              <w:rPr>
-                <w:rFonts w:hint="eastAsia"/>
-              </w:rPr>
-            </w:pPr>
             <w:r>
               <w:rPr>
                 <w:rFonts w:hint="eastAsia"/>
@@ -844,11 +854,6 @@
             </w:r>
           </w:p>
           <w:p>
-            <w:pPr>
-              <w:rPr>
-                <w:rFonts w:hint="eastAsia"/>
-              </w:rPr>
-            </w:pPr>
             <w:r>
               <w:rPr>
                 <w:rFonts w:hint="eastAsia"/>
@@ -1017,11 +1022,6 @@
           </w:p>
           <w:p/>
           <w:p>
-            <w:pPr>
-              <w:rPr>
-                <w:rFonts w:hint="eastAsia"/>
-              </w:rPr>
-            </w:pPr>
             <w:proofErr w:type="spellStart"/>
             <w:r>
               <w:rPr>
@@ -1122,13 +1122,10 @@
         <w:pStyle w:val="a3"/>
         <w:ind w:left="360" w:firstLineChars="0" w:firstLine="0"/>
         <w:rPr>
-          <w:rFonts w:hint="eastAsia"/>
           <w:b/>
           <w:color w:val="FF0000"/>
         </w:rPr>
       </w:pPr>
-      <w:bookmarkStart w:id="0" w:name="_GoBack"/>
-      <w:bookmarkEnd w:id="0"/>
       <w:r>
         <w:rPr>
           <w:rFonts w:hint="eastAsia"/>
@@ -1235,6 +1232,44 @@
     </w:sectPr>
   </w:body>
 </w:document>
+</file>
+
+<file path=word/endnotes.xml><?xml version="1.0" encoding="utf-8"?>
+<w:endnotes xmlns:wpc="http://schemas.microsoft.com/office/word/2010/wordprocessingCanvas" xmlns:mc="http://schemas.openxmlformats.org/markup-compatibility/2006" xmlns:o="urn:schemas-microsoft-com:office:office" xmlns:r="http://schemas.openxmlformats.org/officeDocument/2006/relationships" xmlns:m="http://schemas.openxmlformats.org/officeDocument/2006/math" xmlns:v="urn:schemas-microsoft-com:vml" xmlns:wp14="http://schemas.microsoft.com/office/word/2010/wordprocessingDrawing" xmlns:wp="http://schemas.openxmlformats.org/drawingml/2006/wordprocessingDrawing" xmlns:w10="urn:schemas-microsoft-com:office:word" xmlns:w="http://schemas.openxmlformats.org/wordprocessingml/2006/main" xmlns:w14="http://schemas.microsoft.com/office/word/2010/wordml" xmlns:wpg="http://schemas.microsoft.com/office/word/2010/wordprocessingGroup" xmlns:wpi="http://schemas.microsoft.com/office/word/2010/wordprocessingInk" xmlns:wne="http://schemas.microsoft.com/office/word/2006/wordml" xmlns:wps="http://schemas.microsoft.com/office/word/2010/wordprocessingShape" mc:Ignorable="w14 wp14">
+  <w:endnote w:type="separator" w:id="-1">
+    <w:p>
+      <w:r>
+        <w:separator/>
+      </w:r>
+    </w:p>
+  </w:endnote>
+  <w:endnote w:type="continuationSeparator" w:id="0">
+    <w:p>
+      <w:r>
+        <w:continuationSeparator/>
+      </w:r>
+    </w:p>
+  </w:endnote>
+</w:endnotes>
+</file>
+
+<file path=word/footnotes.xml><?xml version="1.0" encoding="utf-8"?>
+<w:footnotes xmlns:wpc="http://schemas.microsoft.com/office/word/2010/wordprocessingCanvas" xmlns:mc="http://schemas.openxmlformats.org/markup-compatibility/2006" xmlns:o="urn:schemas-microsoft-com:office:office" xmlns:r="http://schemas.openxmlformats.org/officeDocument/2006/relationships" xmlns:m="http://schemas.openxmlformats.org/officeDocument/2006/math" xmlns:v="urn:schemas-microsoft-com:vml" xmlns:wp14="http://schemas.microsoft.com/office/word/2010/wordprocessingDrawing" xmlns:wp="http://schemas.openxmlformats.org/drawingml/2006/wordprocessingDrawing" xmlns:w10="urn:schemas-microsoft-com:office:word" xmlns:w="http://schemas.openxmlformats.org/wordprocessingml/2006/main" xmlns:w14="http://schemas.microsoft.com/office/word/2010/wordml" xmlns:wpg="http://schemas.microsoft.com/office/word/2010/wordprocessingGroup" xmlns:wpi="http://schemas.microsoft.com/office/word/2010/wordprocessingInk" xmlns:wne="http://schemas.microsoft.com/office/word/2006/wordml" xmlns:wps="http://schemas.microsoft.com/office/word/2010/wordprocessingShape" mc:Ignorable="w14 wp14">
+  <w:footnote w:type="separator" w:id="-1">
+    <w:p>
+      <w:r>
+        <w:separator/>
+      </w:r>
+    </w:p>
+  </w:footnote>
+  <w:footnote w:type="continuationSeparator" w:id="0">
+    <w:p>
+      <w:r>
+        <w:continuationSeparator/>
+      </w:r>
+    </w:p>
+  </w:footnote>
+</w:footnotes>
 </file>
 
 <file path=word/numbering.xml><?xml version="1.0" encoding="utf-8"?>
@@ -1608,6 +1643,71 @@
       <w:szCs w:val="32"/>
     </w:rPr>
   </w:style>
+  <w:style w:type="paragraph" w:styleId="a7">
+    <w:name w:val="header"/>
+    <w:basedOn w:val="a"/>
+    <w:link w:val="Char1"/>
+    <w:uiPriority w:val="99"/>
+    <w:unhideWhenUsed/>
+    <w:rsid w:val="00C51706"/>
+    <w:pPr>
+      <w:pBdr>
+        <w:bottom w:val="single" w:sz="6" w:space="1" w:color="auto"/>
+      </w:pBdr>
+      <w:tabs>
+        <w:tab w:val="center" w:pos="4153"/>
+        <w:tab w:val="right" w:pos="8306"/>
+      </w:tabs>
+      <w:snapToGrid w:val="0"/>
+      <w:jc w:val="center"/>
+    </w:pPr>
+    <w:rPr>
+      <w:sz w:val="18"/>
+      <w:szCs w:val="18"/>
+    </w:rPr>
+  </w:style>
+  <w:style w:type="character" w:customStyle="1" w:styleId="Char1">
+    <w:name w:val="页眉 Char"/>
+    <w:basedOn w:val="a0"/>
+    <w:link w:val="a7"/>
+    <w:uiPriority w:val="99"/>
+    <w:rsid w:val="00C51706"/>
+    <w:rPr>
+      <w:sz w:val="18"/>
+      <w:szCs w:val="18"/>
+    </w:rPr>
+  </w:style>
+  <w:style w:type="paragraph" w:styleId="a8">
+    <w:name w:val="footer"/>
+    <w:basedOn w:val="a"/>
+    <w:link w:val="Char2"/>
+    <w:uiPriority w:val="99"/>
+    <w:unhideWhenUsed/>
+    <w:rsid w:val="00C51706"/>
+    <w:pPr>
+      <w:tabs>
+        <w:tab w:val="center" w:pos="4153"/>
+        <w:tab w:val="right" w:pos="8306"/>
+      </w:tabs>
+      <w:snapToGrid w:val="0"/>
+      <w:jc w:val="left"/>
+    </w:pPr>
+    <w:rPr>
+      <w:sz w:val="18"/>
+      <w:szCs w:val="18"/>
+    </w:rPr>
+  </w:style>
+  <w:style w:type="character" w:customStyle="1" w:styleId="Char2">
+    <w:name w:val="页脚 Char"/>
+    <w:basedOn w:val="a0"/>
+    <w:link w:val="a8"/>
+    <w:uiPriority w:val="99"/>
+    <w:rsid w:val="00C51706"/>
+    <w:rPr>
+      <w:sz w:val="18"/>
+      <w:szCs w:val="18"/>
+    </w:rPr>
+  </w:style>
 </w:styles>
 </file>
 
@@ -1885,6 +1985,71 @@
       <w:szCs w:val="32"/>
     </w:rPr>
   </w:style>
+  <w:style w:type="paragraph" w:styleId="a7">
+    <w:name w:val="header"/>
+    <w:basedOn w:val="a"/>
+    <w:link w:val="Char1"/>
+    <w:uiPriority w:val="99"/>
+    <w:unhideWhenUsed/>
+    <w:rsid w:val="00C51706"/>
+    <w:pPr>
+      <w:pBdr>
+        <w:bottom w:val="single" w:sz="6" w:space="1" w:color="auto"/>
+      </w:pBdr>
+      <w:tabs>
+        <w:tab w:val="center" w:pos="4153"/>
+        <w:tab w:val="right" w:pos="8306"/>
+      </w:tabs>
+      <w:snapToGrid w:val="0"/>
+      <w:jc w:val="center"/>
+    </w:pPr>
+    <w:rPr>
+      <w:sz w:val="18"/>
+      <w:szCs w:val="18"/>
+    </w:rPr>
+  </w:style>
+  <w:style w:type="character" w:customStyle="1" w:styleId="Char1">
+    <w:name w:val="页眉 Char"/>
+    <w:basedOn w:val="a0"/>
+    <w:link w:val="a7"/>
+    <w:uiPriority w:val="99"/>
+    <w:rsid w:val="00C51706"/>
+    <w:rPr>
+      <w:sz w:val="18"/>
+      <w:szCs w:val="18"/>
+    </w:rPr>
+  </w:style>
+  <w:style w:type="paragraph" w:styleId="a8">
+    <w:name w:val="footer"/>
+    <w:basedOn w:val="a"/>
+    <w:link w:val="Char2"/>
+    <w:uiPriority w:val="99"/>
+    <w:unhideWhenUsed/>
+    <w:rsid w:val="00C51706"/>
+    <w:pPr>
+      <w:tabs>
+        <w:tab w:val="center" w:pos="4153"/>
+        <w:tab w:val="right" w:pos="8306"/>
+      </w:tabs>
+      <w:snapToGrid w:val="0"/>
+      <w:jc w:val="left"/>
+    </w:pPr>
+    <w:rPr>
+      <w:sz w:val="18"/>
+      <w:szCs w:val="18"/>
+    </w:rPr>
+  </w:style>
+  <w:style w:type="character" w:customStyle="1" w:styleId="Char2">
+    <w:name w:val="页脚 Char"/>
+    <w:basedOn w:val="a0"/>
+    <w:link w:val="a8"/>
+    <w:uiPriority w:val="99"/>
+    <w:rsid w:val="00C51706"/>
+    <w:rPr>
+      <w:sz w:val="18"/>
+      <w:szCs w:val="18"/>
+    </w:rPr>
+  </w:style>
 </w:styles>
 </file>
 
@@ -1896,7 +2061,7 @@
         <a:sysClr val="windowText" lastClr="000000"/>
       </a:dk1>
       <a:lt1>
-        <a:sysClr val="window" lastClr="FFFFFF"/>
+        <a:sysClr val="window" lastClr="CCE8CF"/>
       </a:lt1>
       <a:dk2>
         <a:srgbClr val="1F497D"/>

</xml_diff>